<commit_message>
Refactoring source folder  src/test/java - Task Done
-Refactoring Package Class Utilities
-Refactoring Package Class Models (API)
-Refactoring Package Class appium tests
   - Adding All Test (Test Suites)
   - Refactoring Base Class
   - Completed ToDoistTest1
   - Completed ToDoistTest2
-Updating POSTMAN .json test tool
-Finalizing my AlexisClimaco_Answers.docx
</commit_message>
<xml_diff>
--- a/AlexisClimaco_Answers.docx
+++ b/AlexisClimaco_Answers.docx
@@ -39790,7 +39790,7 @@
           <w:sz w:val="24"/>
           <w:szCs w:val="24"/>
         </w:rPr>
-        <w:t xml:space="preserve">sure that the JIRA dashboard is visible to the QA </w:t>
+        <w:t xml:space="preserve">sure that the JIRA </w:t>
       </w:r>
       <w:r>
         <w:rPr>
@@ -39798,6 +39798,22 @@
           <w:sz w:val="24"/>
           <w:szCs w:val="24"/>
         </w:rPr>
+        <w:t xml:space="preserve">in </w:t>
+      </w:r>
+      <w:r>
+        <w:rPr>
+          <w:rFonts w:ascii="Arial" w:eastAsia="ArialMT" w:hAnsi="Arial" w:cs="Arial"/>
+          <w:sz w:val="24"/>
+          <w:szCs w:val="24"/>
+        </w:rPr>
+        <w:t xml:space="preserve">dashboard is visible to the QA </w:t>
+      </w:r>
+      <w:r>
+        <w:rPr>
+          <w:rFonts w:ascii="Arial" w:eastAsia="ArialMT" w:hAnsi="Arial" w:cs="Arial"/>
+          <w:sz w:val="24"/>
+          <w:szCs w:val="24"/>
+        </w:rPr>
         <w:t>and also who are</w:t>
       </w:r>
       <w:r>
@@ -39822,7 +39838,23 @@
           <w:sz w:val="24"/>
           <w:szCs w:val="24"/>
         </w:rPr>
-        <w:t xml:space="preserve"> and assigning task to them, I often to use to speak their own intuition and abilities/expertise to get a specific task</w:t>
+        <w:t xml:space="preserve"> and assigning task to them, I often to use to speak their own intuition and abilities/expertise</w:t>
+      </w:r>
+      <w:r>
+        <w:rPr>
+          <w:rFonts w:ascii="Arial" w:eastAsia="ArialMT" w:hAnsi="Arial" w:cs="Arial"/>
+          <w:sz w:val="24"/>
+          <w:szCs w:val="24"/>
+        </w:rPr>
+        <w:t xml:space="preserve"> and challenge the QA</w:t>
+      </w:r>
+      <w:r>
+        <w:rPr>
+          <w:rFonts w:ascii="Arial" w:eastAsia="ArialMT" w:hAnsi="Arial" w:cs="Arial"/>
+          <w:sz w:val="24"/>
+          <w:szCs w:val="24"/>
+        </w:rPr>
+        <w:t xml:space="preserve"> to get a specific task</w:t>
       </w:r>
       <w:r>
         <w:rPr>
@@ -40838,6 +40870,8 @@
           <w:szCs w:val="24"/>
         </w:rPr>
       </w:pPr>
+      <w:bookmarkStart w:id="0" w:name="_GoBack"/>
+      <w:bookmarkEnd w:id="0"/>
     </w:p>
     <w:p>
       <w:pPr>
@@ -40939,7 +40973,6 @@
           <w:sz w:val="24"/>
           <w:szCs w:val="24"/>
         </w:rPr>
-        <w:lastRenderedPageBreak/>
         <w:t>2. Two days remaining to release. PMs are adding five more stories to release</w:t>
       </w:r>
     </w:p>
@@ -41704,27 +41737,7 @@
           <w:szCs w:val="24"/>
           <w:lang w:val="en-US"/>
         </w:rPr>
-        <w:t xml:space="preserve"> is the best way to </w:t>
-      </w:r>
-      <w:proofErr w:type="gramStart"/>
-      <w:r>
-        <w:rPr>
-          <w:rFonts w:ascii="Arial" w:hAnsi="Arial" w:cs="Arial"/>
-          <w:sz w:val="24"/>
-          <w:szCs w:val="24"/>
-          <w:lang w:val="en-US"/>
-        </w:rPr>
-        <w:t>check  and</w:t>
-      </w:r>
-      <w:proofErr w:type="gramEnd"/>
-      <w:r>
-        <w:rPr>
-          <w:rFonts w:ascii="Arial" w:hAnsi="Arial" w:cs="Arial"/>
-          <w:sz w:val="24"/>
-          <w:szCs w:val="24"/>
-          <w:lang w:val="en-US"/>
-        </w:rPr>
-        <w:t xml:space="preserve"> collect information for the quality. </w:t>
+        <w:t xml:space="preserve"> is the best way to check and collect information for the quality. </w:t>
       </w:r>
     </w:p>
     <w:p>
@@ -41835,7 +41848,6 @@
           <w:szCs w:val="36"/>
           <w:lang w:val="en-US"/>
         </w:rPr>
-        <w:lastRenderedPageBreak/>
         <w:t>PART II</w:t>
       </w:r>
       <w:r>
@@ -41936,6 +41948,17 @@
           <w:lang w:val="en-US"/>
         </w:rPr>
       </w:pPr>
+      <w:r>
+        <w:rPr>
+          <w:rFonts w:ascii="Arial" w:hAnsi="Arial" w:cs="Arial"/>
+          <w:b/>
+          <w:bCs/>
+          <w:sz w:val="24"/>
+          <w:szCs w:val="24"/>
+          <w:lang w:val="en-US"/>
+        </w:rPr>
+        <w:t xml:space="preserve">DONE: </w:t>
+      </w:r>
       <w:r>
         <w:rPr>
           <w:rFonts w:ascii="Arial" w:hAnsi="Arial" w:cs="Arial"/>
@@ -41955,8 +41978,6 @@
           <w:t>https://github.com/lexustest2020/ToDoist/commits/master</w:t>
         </w:r>
       </w:hyperlink>
-      <w:bookmarkStart w:id="0" w:name="_GoBack"/>
-      <w:bookmarkEnd w:id="0"/>
     </w:p>
     <w:p>
       <w:pPr>
@@ -46617,6 +46638,18 @@
       <w:u w:val="single"/>
     </w:rPr>
   </w:style>
+  <w:style w:type="character" w:styleId="FollowedHyperlink">
+    <w:name w:val="FollowedHyperlink"/>
+    <w:basedOn w:val="DefaultParagraphFont"/>
+    <w:uiPriority w:val="99"/>
+    <w:semiHidden/>
+    <w:unhideWhenUsed/>
+    <w:rsid w:val="00561F38"/>
+    <w:rPr>
+      <w:color w:val="954F72" w:themeColor="followedHyperlink"/>
+      <w:u w:val="single"/>
+    </w:rPr>
+  </w:style>
 </w:styles>
 </file>
 

</xml_diff>